<commit_message>
updated slides and schedule
</commit_message>
<xml_diff>
--- a/slides/Topics 3hr 2021.docx
+++ b/slides/Topics 3hr 2021.docx
@@ -1159,7 +1159,14 @@
                 <w:i/>
                 <w:color w:val="00B0F0"/>
               </w:rPr>
-              <w:t xml:space="preserve">5 </w:t>
+              <w:t>10</w:t>
+            </w:r>
+            <w:r>
+              <w:rPr>
+                <w:i/>
+                <w:color w:val="00B0F0"/>
+              </w:rPr>
+              <w:t xml:space="preserve"> </w:t>
             </w:r>
             <w:r>
               <w:rPr>
@@ -1235,7 +1242,7 @@
           </w:tcPr>
           <w:p>
             <w:r>
-              <w:t>15</w:t>
+              <w:t>5</w:t>
             </w:r>
             <w:r>
               <w:t xml:space="preserve"> min</w:t>
@@ -1248,11 +1255,16 @@
           </w:tcPr>
           <w:p>
             <w:r>
-              <w:t>8.5</w:t>
-            </w:r>
-            <w:r>
-              <w:t>0</w:t>
-            </w:r>
+              <w:t>8.</w:t>
+            </w:r>
+            <w:r>
+              <w:t>4</w:t>
+            </w:r>
+            <w:r>
+              <w:t>5</w:t>
+            </w:r>
+            <w:bookmarkStart w:id="0" w:name="_GoBack"/>
+            <w:bookmarkEnd w:id="0"/>
           </w:p>
         </w:tc>
         <w:tc>
@@ -1278,17 +1290,19 @@
             <w:pPr>
               <w:rPr>
                 <w:b/>
-                <w:i/>
-                <w:color w:val="00B0F0"/>
-              </w:rPr>
-            </w:pPr>
-            <w:r>
-              <w:rPr>
-                <w:b/>
-                <w:i/>
-                <w:color w:val="00B0F0"/>
-              </w:rPr>
-              <w:t>Exercise 5: Partitioned survival model</w:t>
+              </w:rPr>
+            </w:pPr>
+            <w:r>
+              <w:rPr>
+                <w:b/>
+              </w:rPr>
+              <w:t>Cost-effectiveness</w:t>
+            </w:r>
+            <w:r>
+              <w:rPr>
+                <w:b/>
+              </w:rPr>
+              <w:t xml:space="preserve"> analysis</w:t>
             </w:r>
           </w:p>
           <w:p>
@@ -1305,57 +1319,38 @@
           </w:tcPr>
           <w:p>
             <w:r>
-              <w:rPr>
-                <w:i/>
-                <w:color w:val="00B0F0"/>
-              </w:rPr>
+              <w:t>10</w:t>
+            </w:r>
+            <w:r>
+              <w:t xml:space="preserve"> min</w:t>
+            </w:r>
+          </w:p>
+        </w:tc>
+        <w:tc>
+          <w:tcPr>
+            <w:tcW w:w="912" w:type="dxa"/>
+          </w:tcPr>
+          <w:p>
+            <w:r>
+              <w:t>8</w:t>
+            </w:r>
+            <w:r>
+              <w:t>.</w:t>
+            </w:r>
+            <w:r>
               <w:t>5</w:t>
             </w:r>
             <w:r>
-              <w:rPr>
-                <w:i/>
-                <w:color w:val="00B0F0"/>
-              </w:rPr>
-              <w:t xml:space="preserve"> min practice</w:t>
-            </w:r>
-          </w:p>
-        </w:tc>
-        <w:tc>
-          <w:tcPr>
-            <w:tcW w:w="912" w:type="dxa"/>
-          </w:tcPr>
-          <w:p>
-            <w:pPr>
-              <w:rPr>
-                <w:i/>
-                <w:color w:val="00B0F0"/>
-              </w:rPr>
-            </w:pPr>
-            <w:r>
-              <w:rPr>
-                <w:i/>
-                <w:color w:val="00B0F0"/>
-              </w:rPr>
-              <w:t>9.00</w:t>
-            </w:r>
-          </w:p>
-        </w:tc>
-        <w:tc>
-          <w:tcPr>
-            <w:tcW w:w="912" w:type="dxa"/>
-          </w:tcPr>
-          <w:p>
-            <w:pPr>
-              <w:rPr>
-                <w:i/>
-                <w:color w:val="00B0F0"/>
-              </w:rPr>
-            </w:pPr>
-            <w:r>
-              <w:rPr>
-                <w:i/>
-                <w:color w:val="00B0F0"/>
-              </w:rPr>
+              <w:t>5</w:t>
+            </w:r>
+          </w:p>
+        </w:tc>
+        <w:tc>
+          <w:tcPr>
+            <w:tcW w:w="912" w:type="dxa"/>
+          </w:tcPr>
+          <w:p>
+            <w:r>
               <w:t>DI</w:t>
             </w:r>
           </w:p>
@@ -1379,21 +1374,8 @@
               <w:rPr>
                 <w:b/>
               </w:rPr>
-              <w:t>Cost-effectiveness</w:t>
-            </w:r>
-            <w:r>
-              <w:rPr>
-                <w:b/>
-              </w:rPr>
-              <w:t xml:space="preserve"> analysis</w:t>
-            </w:r>
-          </w:p>
-          <w:p>
-            <w:pPr>
-              <w:rPr>
-                <w:b/>
-              </w:rPr>
-            </w:pPr>
+              <w:t>Summary</w:t>
+            </w:r>
           </w:p>
         </w:tc>
         <w:tc>
@@ -1402,24 +1384,23 @@
           </w:tcPr>
           <w:p>
             <w:r>
-              <w:lastRenderedPageBreak/>
               <w:t>5</w:t>
             </w:r>
             <w:r>
-              <w:t xml:space="preserve"> min</w:t>
-            </w:r>
-          </w:p>
-        </w:tc>
-        <w:tc>
-          <w:tcPr>
-            <w:tcW w:w="912" w:type="dxa"/>
-          </w:tcPr>
-          <w:p>
-            <w:r>
-              <w:t>9.</w:t>
-            </w:r>
-            <w:r>
-              <w:t>05</w:t>
+              <w:t xml:space="preserve"> </w:t>
+            </w:r>
+            <w:r>
+              <w:t>min</w:t>
+            </w:r>
+          </w:p>
+        </w:tc>
+        <w:tc>
+          <w:tcPr>
+            <w:tcW w:w="912" w:type="dxa"/>
+          </w:tcPr>
+          <w:p>
+            <w:r>
+              <w:t>9,00</w:t>
             </w:r>
           </w:p>
         </w:tc>
@@ -1431,70 +1412,6 @@
             <w:r>
               <w:t>DI</w:t>
             </w:r>
-          </w:p>
-        </w:tc>
-      </w:tr>
-      <w:tr>
-        <w:trPr>
-          <w:trHeight w:val="20"/>
-        </w:trPr>
-        <w:tc>
-          <w:tcPr>
-            <w:tcW w:w="7555" w:type="dxa"/>
-          </w:tcPr>
-          <w:p>
-            <w:pPr>
-              <w:rPr>
-                <w:b/>
-              </w:rPr>
-            </w:pPr>
-            <w:r>
-              <w:rPr>
-                <w:b/>
-              </w:rPr>
-              <w:t>Summary</w:t>
-            </w:r>
-          </w:p>
-        </w:tc>
-        <w:tc>
-          <w:tcPr>
-            <w:tcW w:w="3498" w:type="dxa"/>
-          </w:tcPr>
-          <w:p>
-            <w:r>
-              <w:t>5</w:t>
-            </w:r>
-            <w:r>
-              <w:t xml:space="preserve"> </w:t>
-            </w:r>
-            <w:r>
-              <w:t>min</w:t>
-            </w:r>
-          </w:p>
-        </w:tc>
-        <w:tc>
-          <w:tcPr>
-            <w:tcW w:w="912" w:type="dxa"/>
-          </w:tcPr>
-          <w:p>
-            <w:r>
-              <w:t>9.</w:t>
-            </w:r>
-            <w:r>
-              <w:t>10</w:t>
-            </w:r>
-          </w:p>
-        </w:tc>
-        <w:tc>
-          <w:tcPr>
-            <w:tcW w:w="912" w:type="dxa"/>
-          </w:tcPr>
-          <w:p>
-            <w:r>
-              <w:t>DI</w:t>
-            </w:r>
-            <w:bookmarkStart w:id="0" w:name="_GoBack"/>
-            <w:bookmarkEnd w:id="0"/>
           </w:p>
         </w:tc>
       </w:tr>

</xml_diff>